<commit_message>
nueva version, se eliminaron codigos inecesarios
</commit_message>
<xml_diff>
--- a/Manual proyecto.docx
+++ b/Manual proyecto.docx
@@ -1,43 +1,89 @@
 
 <file path=word/document.xml><?xml version="1.0" encoding="utf-8"?>
-<w:document xmlns:wpc="http://schemas.microsoft.com/office/word/2010/wordprocessingCanvas" xmlns:cx="http://schemas.microsoft.com/office/drawing/2014/chartex" xmlns:cx1="http://schemas.microsoft.com/office/drawing/2015/9/8/chartex" xmlns:cx2="http://schemas.microsoft.com/office/drawing/2015/10/21/chartex" xmlns:cx3="http://schemas.microsoft.com/office/drawing/2016/5/9/chartex" xmlns:cx4="http://schemas.microsoft.com/office/drawing/2016/5/10/chartex" xmlns:cx5="http://schemas.microsoft.com/office/drawing/2016/5/11/chartex" xmlns:cx6="http://schemas.microsoft.com/office/drawing/2016/5/12/chartex" xmlns:cx7="http://schemas.microsoft.com/office/drawing/2016/5/13/chartex" xmlns:cx8="http://schemas.microsoft.com/office/drawing/2016/5/14/chartex" xmlns:mc="http://schemas.openxmlformats.org/markup-compatibility/2006" xmlns:aink="http://schemas.microsoft.com/office/drawing/2016/ink" xmlns:am3d="http://schemas.microsoft.com/office/drawing/2017/model3d" xmlns:o="urn:schemas-microsoft-com:office:office" xmlns:r="http://schemas.openxmlformats.org/officeDocument/2006/relationships" xmlns:m="http://schemas.openxmlformats.org/officeDocument/2006/math" xmlns:v="urn:schemas-microsoft-com:vml" xmlns:wp14="http://schemas.microsoft.com/office/word/2010/wordprocessingDrawing" xmlns:wp="http://schemas.openxmlformats.org/drawingml/2006/wordprocessingDrawing" xmlns:w10="urn:schemas-microsoft-com:office:word" xmlns:w="http://schemas.openxmlformats.org/wordprocessingml/2006/main" xmlns:w14="http://schemas.microsoft.com/office/word/2010/wordml" xmlns:w15="http://schemas.microsoft.com/office/word/2012/wordml" xmlns:w16cex="http://schemas.microsoft.com/office/word/2018/wordml/cex" xmlns:w16cid="http://schemas.microsoft.com/office/word/2016/wordml/cid" xmlns:w16="http://schemas.microsoft.com/office/word/2018/wordml" xmlns:w16sdtdh="http://schemas.microsoft.com/office/word/2020/wordml/sdtdatahash" xmlns:w16se="http://schemas.microsoft.com/office/word/2015/wordml/symex" xmlns:wpg="http://schemas.microsoft.com/office/word/2010/wordprocessingGroup" xmlns:wpi="http://schemas.microsoft.com/office/word/2010/wordprocessingInk" xmlns:wne="http://schemas.microsoft.com/office/word/2006/wordml" xmlns:wps="http://schemas.microsoft.com/office/word/2010/wordprocessingShape" mc:Ignorable="w14 w15 w16se w16cid w16 w16cex w16sdtdh wp14">
+<w:document xmlns:wpc="http://schemas.microsoft.com/office/word/2010/wordprocessingCanvas" xmlns:cx="http://schemas.microsoft.com/office/drawing/2014/chartex" xmlns:cx1="http://schemas.microsoft.com/office/drawing/2015/9/8/chartex" xmlns:cx2="http://schemas.microsoft.com/office/drawing/2015/10/21/chartex" xmlns:cx3="http://schemas.microsoft.com/office/drawing/2016/5/9/chartex" xmlns:cx4="http://schemas.microsoft.com/office/drawing/2016/5/10/chartex" xmlns:cx5="http://schemas.microsoft.com/office/drawing/2016/5/11/chartex" xmlns:cx6="http://schemas.microsoft.com/office/drawing/2016/5/12/chartex" xmlns:cx7="http://schemas.microsoft.com/office/drawing/2016/5/13/chartex" xmlns:cx8="http://schemas.microsoft.com/office/drawing/2016/5/14/chartex" xmlns:mc="http://schemas.openxmlformats.org/markup-compatibility/2006" xmlns:aink="http://schemas.microsoft.com/office/drawing/2016/ink" xmlns:am3d="http://schemas.microsoft.com/office/drawing/2017/model3d" xmlns:o="urn:schemas-microsoft-com:office:office" xmlns:oel="http://schemas.microsoft.com/office/2019/extlst" xmlns:r="http://schemas.openxmlformats.org/officeDocument/2006/relationships" xmlns:m="http://schemas.openxmlformats.org/officeDocument/2006/math" xmlns:v="urn:schemas-microsoft-com:vml" xmlns:wp14="http://schemas.microsoft.com/office/word/2010/wordprocessingDrawing" xmlns:wp="http://schemas.openxmlformats.org/drawingml/2006/wordprocessingDrawing" xmlns:w10="urn:schemas-microsoft-com:office:word" xmlns:w="http://schemas.openxmlformats.org/wordprocessingml/2006/main" xmlns:w14="http://schemas.microsoft.com/office/word/2010/wordml" xmlns:w15="http://schemas.microsoft.com/office/word/2012/wordml" xmlns:w16cex="http://schemas.microsoft.com/office/word/2018/wordml/cex" xmlns:w16cid="http://schemas.microsoft.com/office/word/2016/wordml/cid" xmlns:w16="http://schemas.microsoft.com/office/word/2018/wordml" xmlns:w16sdtdh="http://schemas.microsoft.com/office/word/2020/wordml/sdtdatahash" xmlns:w16se="http://schemas.microsoft.com/office/word/2015/wordml/symex" xmlns:wpg="http://schemas.microsoft.com/office/word/2010/wordprocessingGroup" xmlns:wpi="http://schemas.microsoft.com/office/word/2010/wordprocessingInk" xmlns:wne="http://schemas.microsoft.com/office/word/2006/wordml" xmlns:wps="http://schemas.microsoft.com/office/word/2010/wordprocessingShape" mc:Ignorable="w14 w15 w16se w16cid w16 w16cex w16sdtdh wp14">
   <w:body>
     <w:p>
       <w:pPr>
-        <w:jc w:val="both"/>
-        <w:rPr>
-          <w:rFonts w:ascii="Times New Roman" w:hAnsi="Times New Roman" w:cs="Times New Roman"/>
-          <w:b/>
-          <w:bCs/>
-          <w:sz w:val="24"/>
-          <w:szCs w:val="24"/>
-          <w:lang w:val="es-ES"/>
-        </w:rPr>
-      </w:pPr>
-      <w:r>
-        <w:rPr>
-          <w:rFonts w:ascii="Times New Roman" w:hAnsi="Times New Roman" w:cs="Times New Roman"/>
-          <w:b/>
-          <w:bCs/>
-          <w:sz w:val="24"/>
-          <w:szCs w:val="24"/>
-          <w:lang w:val="es-ES"/>
-        </w:rPr>
-        <w:t>Manual para descargar archivos</w:t>
-      </w:r>
-    </w:p>
-    <w:p>
-      <w:pPr>
-        <w:jc w:val="both"/>
-        <w:rPr>
-          <w:rFonts w:ascii="Times New Roman" w:hAnsi="Times New Roman" w:cs="Times New Roman"/>
-          <w:b/>
-          <w:bCs/>
-          <w:sz w:val="24"/>
-          <w:szCs w:val="24"/>
-          <w:lang w:val="es-ES"/>
-        </w:rPr>
-      </w:pPr>
+        <w:jc w:val="center"/>
+        <w:rPr>
+          <w:rFonts w:ascii="Times New Roman" w:hAnsi="Times New Roman" w:cs="Times New Roman"/>
+          <w:b/>
+          <w:bCs/>
+          <w:sz w:val="24"/>
+          <w:szCs w:val="24"/>
+          <w:lang w:val="es-ES"/>
+        </w:rPr>
+      </w:pPr>
+      <w:r>
+        <w:rPr>
+          <w:rFonts w:ascii="Times New Roman" w:hAnsi="Times New Roman" w:cs="Times New Roman"/>
+          <w:b/>
+          <w:bCs/>
+          <w:sz w:val="24"/>
+          <w:szCs w:val="24"/>
+          <w:lang w:val="es-ES"/>
+        </w:rPr>
+        <w:t xml:space="preserve">Manual para </w:t>
+      </w:r>
+      <w:r>
+        <w:rPr>
+          <w:rFonts w:ascii="Times New Roman" w:hAnsi="Times New Roman" w:cs="Times New Roman"/>
+          <w:b/>
+          <w:bCs/>
+          <w:sz w:val="24"/>
+          <w:szCs w:val="24"/>
+          <w:lang w:val="es-ES"/>
+        </w:rPr>
+        <w:t>uso de detector de Q</w:t>
+      </w:r>
+    </w:p>
+    <w:p>
+      <w:pPr>
+        <w:rPr>
+          <w:rFonts w:ascii="Times New Roman" w:hAnsi="Times New Roman" w:cs="Times New Roman"/>
+          <w:b/>
+          <w:bCs/>
+          <w:sz w:val="24"/>
+          <w:szCs w:val="24"/>
+          <w:lang w:val="es-ES"/>
+        </w:rPr>
+      </w:pPr>
+    </w:p>
+    <w:p>
+      <w:pPr>
+        <w:rPr>
+          <w:rFonts w:ascii="Times New Roman" w:hAnsi="Times New Roman" w:cs="Times New Roman"/>
+          <w:b/>
+          <w:bCs/>
+          <w:sz w:val="24"/>
+          <w:szCs w:val="24"/>
+          <w:lang w:val="es-ES"/>
+        </w:rPr>
+      </w:pPr>
+    </w:p>
+    <w:p>
+      <w:pPr>
+        <w:jc w:val="both"/>
+        <w:rPr>
+          <w:rFonts w:ascii="Times New Roman" w:hAnsi="Times New Roman" w:cs="Times New Roman"/>
+          <w:b/>
+          <w:bCs/>
+          <w:sz w:val="24"/>
+          <w:szCs w:val="24"/>
+          <w:lang w:val="es-ES"/>
+        </w:rPr>
+      </w:pPr>
+      <w:r>
+        <w:rPr>
+          <w:rFonts w:ascii="Times New Roman" w:hAnsi="Times New Roman" w:cs="Times New Roman"/>
+          <w:b/>
+          <w:bCs/>
+          <w:sz w:val="24"/>
+          <w:szCs w:val="24"/>
+          <w:lang w:val="es-ES"/>
+        </w:rPr>
+        <w:t>Instrucciones para descargar códigos</w:t>
+      </w:r>
     </w:p>
     <w:p>
       <w:pPr>
@@ -133,7 +179,7 @@
           <w:szCs w:val="24"/>
           <w:lang w:val="es-ES"/>
         </w:rPr>
-        <w:t xml:space="preserve">de Open Cv2 que nos permite usar una cámara por medio de Python y permitirá que la cámara reconozca códigos </w:t>
+        <w:t xml:space="preserve">de Open Cv2 que nos permite usar una cámara por medio de Python y que la cámara reconozca códigos </w:t>
       </w:r>
       <w:r>
         <w:rPr>
@@ -587,7 +633,25 @@
           <w:szCs w:val="24"/>
           <w:lang w:val="es-ES"/>
         </w:rPr>
-        <w:t xml:space="preserve">Paso 1: Descargar librería de HiveQt que es el cliente público que nos permite recibir la información de las coordenadas del código aruco de un servidor público. Esta librería se descarga con el comando </w:t>
+        <w:t xml:space="preserve">Paso 1: Descargar librería de HiveQt que es el </w:t>
+      </w:r>
+      <w:r>
+        <w:rPr>
+          <w:rFonts w:ascii="Times New Roman" w:hAnsi="Times New Roman" w:cs="Times New Roman"/>
+          <w:sz w:val="24"/>
+          <w:szCs w:val="24"/>
+          <w:lang w:val="es-ES"/>
+        </w:rPr>
+        <w:t xml:space="preserve">receptor de lo que envía el cliente </w:t>
+      </w:r>
+      <w:r>
+        <w:rPr>
+          <w:rFonts w:ascii="Times New Roman" w:hAnsi="Times New Roman" w:cs="Times New Roman"/>
+          <w:sz w:val="24"/>
+          <w:szCs w:val="24"/>
+          <w:lang w:val="es-ES"/>
+        </w:rPr>
+        <w:t xml:space="preserve">que nos permite recibir la información de las coordenadas del código aruco de un servidor público. Esta librería se descarga con el comando </w:t>
       </w:r>
       <w:r>
         <w:rPr>
@@ -600,43 +664,6 @@
           <w:lang w:val="es-ES"/>
         </w:rPr>
         <w:t>pip install paho-mqtt</w:t>
-      </w:r>
-    </w:p>
-    <w:p>
-      <w:pPr>
-        <w:jc w:val="both"/>
-        <w:rPr>
-          <w:rFonts w:ascii="Times New Roman" w:hAnsi="Times New Roman" w:cs="Times New Roman"/>
-          <w:i/>
-          <w:iCs/>
-          <w:sz w:val="24"/>
-          <w:szCs w:val="24"/>
-          <w:lang w:val="es-ES"/>
-        </w:rPr>
-      </w:pPr>
-    </w:p>
-    <w:p>
-      <w:pPr>
-        <w:jc w:val="both"/>
-        <w:rPr>
-          <w:rFonts w:ascii="Times New Roman" w:hAnsi="Times New Roman" w:cs="Times New Roman"/>
-          <w:i/>
-          <w:iCs/>
-          <w:sz w:val="24"/>
-          <w:szCs w:val="24"/>
-          <w:lang w:val="es-ES"/>
-        </w:rPr>
-      </w:pPr>
-      <w:r>
-        <w:rPr>
-          <w:rFonts w:ascii="Times New Roman" w:hAnsi="Times New Roman" w:cs="Times New Roman"/>
-          <w:i/>
-          <w:iCs/>
-          <w:sz w:val="24"/>
-          <w:szCs w:val="24"/>
-          <w:lang w:val="es-ES"/>
-        </w:rPr>
-        <w:t>Envío de información por medio de pybluez</w:t>
       </w:r>
     </w:p>
     <w:p>
@@ -668,6 +695,120 @@
           <w:lang w:val="es-ES"/>
         </w:rPr>
       </w:pPr>
+    </w:p>
+    <w:p>
+      <w:pPr>
+        <w:jc w:val="both"/>
+        <w:rPr>
+          <w:rFonts w:ascii="Times New Roman" w:hAnsi="Times New Roman" w:cs="Times New Roman"/>
+          <w:sz w:val="24"/>
+          <w:szCs w:val="24"/>
+          <w:lang w:val="es-ES"/>
+        </w:rPr>
+      </w:pPr>
+    </w:p>
+    <w:p>
+      <w:pPr>
+        <w:jc w:val="both"/>
+        <w:rPr>
+          <w:rFonts w:ascii="Times New Roman" w:hAnsi="Times New Roman" w:cs="Times New Roman"/>
+          <w:b/>
+          <w:bCs/>
+          <w:sz w:val="24"/>
+          <w:szCs w:val="24"/>
+          <w:lang w:val="es-ES"/>
+        </w:rPr>
+      </w:pPr>
+      <w:r>
+        <w:rPr>
+          <w:rFonts w:ascii="Times New Roman" w:hAnsi="Times New Roman" w:cs="Times New Roman"/>
+          <w:b/>
+          <w:bCs/>
+          <w:sz w:val="24"/>
+          <w:szCs w:val="24"/>
+          <w:lang w:val="es-ES"/>
+        </w:rPr>
+        <w:t>Prueba de códigos</w:t>
+      </w:r>
+    </w:p>
+    <w:p>
+      <w:pPr>
+        <w:jc w:val="both"/>
+        <w:rPr>
+          <w:rFonts w:ascii="Times New Roman" w:hAnsi="Times New Roman" w:cs="Times New Roman"/>
+          <w:i/>
+          <w:iCs/>
+          <w:sz w:val="24"/>
+          <w:szCs w:val="24"/>
+          <w:lang w:val="es-ES"/>
+        </w:rPr>
+      </w:pPr>
+      <w:r>
+        <w:rPr>
+          <w:rFonts w:ascii="Times New Roman" w:hAnsi="Times New Roman" w:cs="Times New Roman"/>
+          <w:i/>
+          <w:iCs/>
+          <w:sz w:val="24"/>
+          <w:szCs w:val="24"/>
+          <w:lang w:val="es-ES"/>
+        </w:rPr>
+        <w:t>C</w:t>
+      </w:r>
+      <w:r>
+        <w:rPr>
+          <w:rFonts w:ascii="Times New Roman" w:hAnsi="Times New Roman" w:cs="Times New Roman"/>
+          <w:i/>
+          <w:iCs/>
+          <w:sz w:val="24"/>
+          <w:szCs w:val="24"/>
+          <w:lang w:val="es-ES"/>
+        </w:rPr>
+        <w:t>á</w:t>
+      </w:r>
+      <w:r>
+        <w:rPr>
+          <w:rFonts w:ascii="Times New Roman" w:hAnsi="Times New Roman" w:cs="Times New Roman"/>
+          <w:i/>
+          <w:iCs/>
+          <w:sz w:val="24"/>
+          <w:szCs w:val="24"/>
+          <w:lang w:val="es-ES"/>
+        </w:rPr>
+        <w:t xml:space="preserve">mara detector de código </w:t>
+      </w:r>
+      <w:r>
+        <w:rPr>
+          <w:rFonts w:ascii="Times New Roman" w:hAnsi="Times New Roman" w:cs="Times New Roman"/>
+          <w:i/>
+          <w:iCs/>
+          <w:sz w:val="24"/>
+          <w:szCs w:val="24"/>
+          <w:lang w:val="es-ES"/>
+        </w:rPr>
+        <w:t>Q</w:t>
+      </w:r>
+      <w:r>
+        <w:rPr>
+          <w:rFonts w:ascii="Times New Roman" w:hAnsi="Times New Roman" w:cs="Times New Roman"/>
+          <w:i/>
+          <w:iCs/>
+          <w:sz w:val="24"/>
+          <w:szCs w:val="24"/>
+          <w:lang w:val="es-ES"/>
+        </w:rPr>
+        <w:t>r</w:t>
+      </w:r>
+    </w:p>
+    <w:p>
+      <w:pPr>
+        <w:jc w:val="both"/>
+        <w:rPr>
+          <w:rFonts w:ascii="Times New Roman" w:hAnsi="Times New Roman" w:cs="Times New Roman"/>
+          <w:sz w:val="24"/>
+          <w:szCs w:val="24"/>
+          <w:lang w:val="es-ES"/>
+        </w:rPr>
+      </w:pPr>
       <w:r>
         <w:rPr>
           <w:rFonts w:ascii="Times New Roman" w:hAnsi="Times New Roman" w:cs="Times New Roman"/>
@@ -684,226 +825,6 @@
           <w:szCs w:val="24"/>
           <w:lang w:val="es-ES"/>
         </w:rPr>
-        <w:t>Descarga</w:t>
-      </w:r>
-      <w:r>
-        <w:rPr>
-          <w:rFonts w:ascii="Times New Roman" w:hAnsi="Times New Roman" w:cs="Times New Roman"/>
-          <w:sz w:val="24"/>
-          <w:szCs w:val="24"/>
-          <w:lang w:val="es-ES"/>
-        </w:rPr>
-        <w:t>r</w:t>
-      </w:r>
-      <w:r>
-        <w:rPr>
-          <w:rFonts w:ascii="Times New Roman" w:hAnsi="Times New Roman" w:cs="Times New Roman"/>
-          <w:sz w:val="24"/>
-          <w:szCs w:val="24"/>
-          <w:lang w:val="es-ES"/>
-        </w:rPr>
-        <w:t xml:space="preserve"> librería pybluez para realizar conexión entre Arduino y Python con el comando: </w:t>
-      </w:r>
-      <w:r>
-        <w:rPr>
-          <w:rFonts w:ascii="Times New Roman" w:hAnsi="Times New Roman" w:cs="Times New Roman"/>
-          <w:b/>
-          <w:bCs/>
-          <w:sz w:val="24"/>
-          <w:szCs w:val="24"/>
-          <w:u w:val="single"/>
-          <w:lang w:val="es-ES"/>
-        </w:rPr>
-        <w:t>pip install pybluez</w:t>
-      </w:r>
-      <w:r>
-        <w:rPr>
-          <w:rFonts w:ascii="Times New Roman" w:hAnsi="Times New Roman" w:cs="Times New Roman"/>
-          <w:sz w:val="24"/>
-          <w:szCs w:val="24"/>
-          <w:u w:val="single"/>
-          <w:lang w:val="es-ES"/>
-        </w:rPr>
-        <w:t xml:space="preserve"> </w:t>
-      </w:r>
-      <w:r>
-        <w:rPr>
-          <w:rFonts w:ascii="Times New Roman" w:hAnsi="Times New Roman" w:cs="Times New Roman"/>
-          <w:sz w:val="24"/>
-          <w:szCs w:val="24"/>
-          <w:lang w:val="es-ES"/>
-        </w:rPr>
-        <w:t xml:space="preserve">en el cmd </w:t>
-      </w:r>
-      <w:r>
-        <w:rPr>
-          <w:rFonts w:ascii="Times New Roman" w:hAnsi="Times New Roman" w:cs="Times New Roman"/>
-          <w:sz w:val="24"/>
-          <w:szCs w:val="24"/>
-          <w:lang w:val="es-ES"/>
-        </w:rPr>
-        <w:t>y posteriormente importar librería time para realizar un delay en el sistema al momento de enviar datos al Arduino.</w:t>
-      </w:r>
-    </w:p>
-    <w:p>
-      <w:pPr>
-        <w:tabs>
-          <w:tab w:val="left" w:pos="916"/>
-          <w:tab w:val="left" w:pos="1832"/>
-          <w:tab w:val="left" w:pos="2748"/>
-          <w:tab w:val="left" w:pos="3664"/>
-          <w:tab w:val="left" w:pos="4580"/>
-          <w:tab w:val="left" w:pos="5496"/>
-          <w:tab w:val="left" w:pos="6412"/>
-          <w:tab w:val="left" w:pos="7328"/>
-          <w:tab w:val="left" w:pos="8244"/>
-          <w:tab w:val="left" w:pos="9160"/>
-          <w:tab w:val="left" w:pos="10076"/>
-          <w:tab w:val="left" w:pos="10992"/>
-          <w:tab w:val="left" w:pos="11908"/>
-          <w:tab w:val="left" w:pos="12824"/>
-          <w:tab w:val="left" w:pos="13740"/>
-          <w:tab w:val="left" w:pos="14656"/>
-        </w:tabs>
-        <w:spacing w:after="0" w:line="240" w:lineRule="auto"/>
-        <w:jc w:val="both"/>
-        <w:rPr>
-          <w:rFonts w:ascii="Times New Roman" w:hAnsi="Times New Roman" w:cs="Times New Roman"/>
-          <w:sz w:val="24"/>
-          <w:szCs w:val="24"/>
-          <w:lang w:val="es-ES"/>
-        </w:rPr>
-      </w:pPr>
-    </w:p>
-    <w:p>
-      <w:pPr>
-        <w:jc w:val="both"/>
-        <w:rPr>
-          <w:rFonts w:ascii="Times New Roman" w:hAnsi="Times New Roman" w:cs="Times New Roman"/>
-          <w:sz w:val="24"/>
-          <w:szCs w:val="24"/>
-          <w:lang w:val="es-ES"/>
-        </w:rPr>
-      </w:pPr>
-    </w:p>
-    <w:p>
-      <w:pPr>
-        <w:jc w:val="both"/>
-        <w:rPr>
-          <w:rFonts w:ascii="Times New Roman" w:hAnsi="Times New Roman" w:cs="Times New Roman"/>
-          <w:b/>
-          <w:bCs/>
-          <w:sz w:val="24"/>
-          <w:szCs w:val="24"/>
-          <w:lang w:val="es-ES"/>
-        </w:rPr>
-      </w:pPr>
-      <w:r>
-        <w:rPr>
-          <w:rFonts w:ascii="Times New Roman" w:hAnsi="Times New Roman" w:cs="Times New Roman"/>
-          <w:b/>
-          <w:bCs/>
-          <w:sz w:val="24"/>
-          <w:szCs w:val="24"/>
-          <w:lang w:val="es-ES"/>
-        </w:rPr>
-        <w:t>Prueba de códigos</w:t>
-      </w:r>
-    </w:p>
-    <w:p>
-      <w:pPr>
-        <w:jc w:val="both"/>
-        <w:rPr>
-          <w:rFonts w:ascii="Times New Roman" w:hAnsi="Times New Roman" w:cs="Times New Roman"/>
-          <w:i/>
-          <w:iCs/>
-          <w:sz w:val="24"/>
-          <w:szCs w:val="24"/>
-          <w:lang w:val="es-ES"/>
-        </w:rPr>
-      </w:pPr>
-      <w:r>
-        <w:rPr>
-          <w:rFonts w:ascii="Times New Roman" w:hAnsi="Times New Roman" w:cs="Times New Roman"/>
-          <w:i/>
-          <w:iCs/>
-          <w:sz w:val="24"/>
-          <w:szCs w:val="24"/>
-          <w:lang w:val="es-ES"/>
-        </w:rPr>
-        <w:t>C</w:t>
-      </w:r>
-      <w:r>
-        <w:rPr>
-          <w:rFonts w:ascii="Times New Roman" w:hAnsi="Times New Roman" w:cs="Times New Roman"/>
-          <w:i/>
-          <w:iCs/>
-          <w:sz w:val="24"/>
-          <w:szCs w:val="24"/>
-          <w:lang w:val="es-ES"/>
-        </w:rPr>
-        <w:t>á</w:t>
-      </w:r>
-      <w:r>
-        <w:rPr>
-          <w:rFonts w:ascii="Times New Roman" w:hAnsi="Times New Roman" w:cs="Times New Roman"/>
-          <w:i/>
-          <w:iCs/>
-          <w:sz w:val="24"/>
-          <w:szCs w:val="24"/>
-          <w:lang w:val="es-ES"/>
-        </w:rPr>
-        <w:t xml:space="preserve">mara detector de código </w:t>
-      </w:r>
-      <w:r>
-        <w:rPr>
-          <w:rFonts w:ascii="Times New Roman" w:hAnsi="Times New Roman" w:cs="Times New Roman"/>
-          <w:i/>
-          <w:iCs/>
-          <w:sz w:val="24"/>
-          <w:szCs w:val="24"/>
-          <w:lang w:val="es-ES"/>
-        </w:rPr>
-        <w:t>Q</w:t>
-      </w:r>
-      <w:r>
-        <w:rPr>
-          <w:rFonts w:ascii="Times New Roman" w:hAnsi="Times New Roman" w:cs="Times New Roman"/>
-          <w:i/>
-          <w:iCs/>
-          <w:sz w:val="24"/>
-          <w:szCs w:val="24"/>
-          <w:lang w:val="es-ES"/>
-        </w:rPr>
-        <w:t>r</w:t>
-      </w:r>
-    </w:p>
-    <w:p>
-      <w:pPr>
-        <w:jc w:val="both"/>
-        <w:rPr>
-          <w:rFonts w:ascii="Times New Roman" w:hAnsi="Times New Roman" w:cs="Times New Roman"/>
-          <w:sz w:val="24"/>
-          <w:szCs w:val="24"/>
-          <w:lang w:val="es-ES"/>
-        </w:rPr>
-      </w:pPr>
-      <w:r>
-        <w:rPr>
-          <w:rFonts w:ascii="Times New Roman" w:hAnsi="Times New Roman" w:cs="Times New Roman"/>
-          <w:sz w:val="24"/>
-          <w:szCs w:val="24"/>
-          <w:lang w:val="es-ES"/>
-        </w:rPr>
-        <w:t xml:space="preserve">Paso 1: </w:t>
-      </w:r>
-      <w:r>
-        <w:rPr>
-          <w:rFonts w:ascii="Times New Roman" w:hAnsi="Times New Roman" w:cs="Times New Roman"/>
-          <w:sz w:val="24"/>
-          <w:szCs w:val="24"/>
-          <w:lang w:val="es-ES"/>
-        </w:rPr>
         <w:t xml:space="preserve">Con el uso de una cámara, ya sea integrada en el equipo o con cámara web, pondremos en el campo de visión un código Qr de tipo aruco. </w:t>
       </w:r>
     </w:p>
@@ -933,37 +854,34 @@
           <w:szCs w:val="24"/>
           <w:lang w:val="es-ES"/>
         </w:rPr>
-        <w:t xml:space="preserve">, si se tiene activado la visualización grafica de la cámara, veremos que el programa marcara los bordes del </w:t>
-      </w:r>
-      <w:r>
-        <w:rPr>
-          <w:rFonts w:ascii="Times New Roman" w:hAnsi="Times New Roman" w:cs="Times New Roman"/>
-          <w:sz w:val="24"/>
-          <w:szCs w:val="24"/>
-          <w:lang w:val="es-ES"/>
-        </w:rPr>
-        <w:lastRenderedPageBreak/>
-        <w:t>código con líneas verdes y nos mostrara las coordenadas y la información que contiene el código.</w:t>
-      </w:r>
-    </w:p>
-    <w:p>
-      <w:pPr>
-        <w:jc w:val="both"/>
-        <w:rPr>
-          <w:rFonts w:ascii="Times New Roman" w:hAnsi="Times New Roman" w:cs="Times New Roman"/>
-          <w:sz w:val="24"/>
-          <w:szCs w:val="24"/>
-          <w:lang w:val="es-ES"/>
-        </w:rPr>
-      </w:pPr>
-    </w:p>
-    <w:p>
-      <w:pPr>
-        <w:jc w:val="both"/>
-        <w:rPr>
-          <w:rFonts w:ascii="Times New Roman" w:hAnsi="Times New Roman" w:cs="Times New Roman"/>
-          <w:i/>
-          <w:iCs/>
+        <w:t>, si se tiene activado la visualización grafica de la cámara, veremos que el programa marcara los bordes del código con líneas verdes y nos mostrara las coordenadas y la información que contiene el código.</w:t>
+      </w:r>
+      <w:r>
+        <w:rPr>
+          <w:rFonts w:ascii="Times New Roman" w:hAnsi="Times New Roman" w:cs="Times New Roman"/>
+          <w:sz w:val="24"/>
+          <w:szCs w:val="24"/>
+          <w:lang w:val="es-ES"/>
+        </w:rPr>
+        <w:t xml:space="preserve"> También, ya que tenemos el cliente, se estará mandando información al broker público.</w:t>
+      </w:r>
+    </w:p>
+    <w:p>
+      <w:pPr>
+        <w:jc w:val="both"/>
+        <w:rPr>
+          <w:rFonts w:ascii="Times New Roman" w:hAnsi="Times New Roman" w:cs="Times New Roman"/>
+          <w:sz w:val="24"/>
+          <w:szCs w:val="24"/>
+          <w:lang w:val="es-ES"/>
+        </w:rPr>
+      </w:pPr>
+    </w:p>
+    <w:p>
+      <w:pPr>
+        <w:jc w:val="both"/>
+        <w:rPr>
+          <w:rFonts w:ascii="Times New Roman" w:hAnsi="Times New Roman" w:cs="Times New Roman"/>
           <w:sz w:val="24"/>
           <w:szCs w:val="24"/>
           <w:lang w:val="es-ES"/>
@@ -1293,41 +1211,151 @@
         </w:rPr>
         <w:t>Paso</w:t>
       </w:r>
-    </w:p>
-    <w:p>
-      <w:pPr>
-        <w:jc w:val="both"/>
-        <w:rPr>
-          <w:rFonts w:ascii="Times New Roman" w:hAnsi="Times New Roman" w:cs="Times New Roman"/>
-          <w:sz w:val="24"/>
-          <w:szCs w:val="24"/>
-          <w:lang w:val="es-ES"/>
-        </w:rPr>
-      </w:pPr>
-    </w:p>
-    <w:p>
-      <w:pPr>
-        <w:jc w:val="both"/>
-        <w:rPr>
-          <w:rFonts w:ascii="Times New Roman" w:hAnsi="Times New Roman" w:cs="Times New Roman"/>
-          <w:i/>
-          <w:iCs/>
-          <w:sz w:val="24"/>
-          <w:szCs w:val="24"/>
-          <w:lang w:val="es-ES"/>
-        </w:rPr>
-      </w:pPr>
-      <w:r>
-        <w:rPr>
-          <w:rFonts w:ascii="Times New Roman" w:hAnsi="Times New Roman" w:cs="Times New Roman"/>
-          <w:i/>
-          <w:iCs/>
-          <w:sz w:val="24"/>
-          <w:szCs w:val="24"/>
-          <w:lang w:val="es-ES"/>
-        </w:rPr>
-        <w:t>Envío de información por medio de pybluez</w:t>
-      </w:r>
+      <w:r>
+        <w:rPr>
+          <w:rFonts w:ascii="Times New Roman" w:hAnsi="Times New Roman" w:cs="Times New Roman"/>
+          <w:sz w:val="24"/>
+          <w:szCs w:val="24"/>
+          <w:lang w:val="es-ES"/>
+        </w:rPr>
+        <w:t xml:space="preserve"> 1: Correr código para conectarnos al bróker público y así esperar a que recibamos la información como coordenadas, ángulos, y ID.</w:t>
+      </w:r>
+    </w:p>
+    <w:p>
+      <w:pPr>
+        <w:jc w:val="both"/>
+        <w:rPr>
+          <w:rFonts w:ascii="Times New Roman" w:hAnsi="Times New Roman" w:cs="Times New Roman"/>
+          <w:sz w:val="24"/>
+          <w:szCs w:val="24"/>
+          <w:lang w:val="es-ES"/>
+        </w:rPr>
+      </w:pPr>
+      <w:r>
+        <w:rPr>
+          <w:rFonts w:ascii="Times New Roman" w:hAnsi="Times New Roman" w:cs="Times New Roman"/>
+          <w:sz w:val="24"/>
+          <w:szCs w:val="24"/>
+          <w:lang w:val="es-ES"/>
+        </w:rPr>
+        <w:t xml:space="preserve">Paso 2: Ya que estemos conectados al </w:t>
+      </w:r>
+      <w:r>
+        <w:rPr>
+          <w:rFonts w:ascii="Times New Roman" w:hAnsi="Times New Roman" w:cs="Times New Roman"/>
+          <w:sz w:val="24"/>
+          <w:szCs w:val="24"/>
+          <w:lang w:val="es-ES"/>
+        </w:rPr>
+        <w:t>bróker</w:t>
+      </w:r>
+      <w:r>
+        <w:rPr>
+          <w:rFonts w:ascii="Times New Roman" w:hAnsi="Times New Roman" w:cs="Times New Roman"/>
+          <w:sz w:val="24"/>
+          <w:szCs w:val="24"/>
+          <w:lang w:val="es-ES"/>
+        </w:rPr>
+        <w:t xml:space="preserve">, deberemos </w:t>
+      </w:r>
+      <w:r>
+        <w:rPr>
+          <w:rFonts w:ascii="Times New Roman" w:hAnsi="Times New Roman" w:cs="Times New Roman"/>
+          <w:sz w:val="24"/>
+          <w:szCs w:val="24"/>
+          <w:lang w:val="es-ES"/>
+        </w:rPr>
+        <w:t xml:space="preserve">de usar la </w:t>
+      </w:r>
+      <w:r>
+        <w:rPr>
+          <w:rFonts w:ascii="Times New Roman" w:hAnsi="Times New Roman" w:cs="Times New Roman"/>
+          <w:sz w:val="24"/>
+          <w:szCs w:val="24"/>
+          <w:lang w:val="es-ES"/>
+        </w:rPr>
+        <w:t>Camara detector de código Qr</w:t>
+      </w:r>
+      <w:r>
+        <w:rPr>
+          <w:rFonts w:ascii="Times New Roman" w:hAnsi="Times New Roman" w:cs="Times New Roman"/>
+          <w:sz w:val="24"/>
+          <w:szCs w:val="24"/>
+          <w:lang w:val="es-ES"/>
+        </w:rPr>
+        <w:t xml:space="preserve">, usaremos un código Aruco y cuando el programa </w:t>
+      </w:r>
+      <w:r>
+        <w:rPr>
+          <w:rFonts w:ascii="Times New Roman" w:hAnsi="Times New Roman" w:cs="Times New Roman"/>
+          <w:sz w:val="24"/>
+          <w:szCs w:val="24"/>
+          <w:lang w:val="es-ES"/>
+        </w:rPr>
+        <w:t xml:space="preserve">lo </w:t>
+      </w:r>
+      <w:r>
+        <w:rPr>
+          <w:rFonts w:ascii="Times New Roman" w:hAnsi="Times New Roman" w:cs="Times New Roman"/>
+          <w:sz w:val="24"/>
+          <w:szCs w:val="24"/>
+          <w:lang w:val="es-ES"/>
+        </w:rPr>
+        <w:t>detecte, podremos visualizar la información</w:t>
+      </w:r>
+      <w:r>
+        <w:rPr>
+          <w:rFonts w:ascii="Times New Roman" w:hAnsi="Times New Roman" w:cs="Times New Roman"/>
+          <w:sz w:val="24"/>
+          <w:szCs w:val="24"/>
+          <w:lang w:val="es-ES"/>
+        </w:rPr>
+        <w:t xml:space="preserve"> en la terminal</w:t>
+      </w:r>
+      <w:r>
+        <w:rPr>
+          <w:rFonts w:ascii="Times New Roman" w:hAnsi="Times New Roman" w:cs="Times New Roman"/>
+          <w:sz w:val="24"/>
+          <w:szCs w:val="24"/>
+          <w:lang w:val="es-ES"/>
+        </w:rPr>
+        <w:t xml:space="preserve"> que se estará actualizando constantemente.</w:t>
+      </w:r>
+    </w:p>
+    <w:p>
+      <w:pPr>
+        <w:jc w:val="both"/>
+        <w:rPr>
+          <w:rFonts w:ascii="Times New Roman" w:hAnsi="Times New Roman" w:cs="Times New Roman"/>
+          <w:sz w:val="24"/>
+          <w:szCs w:val="24"/>
+          <w:lang w:val="es-ES"/>
+        </w:rPr>
+      </w:pPr>
+    </w:p>
+    <w:p>
+      <w:pPr>
+        <w:jc w:val="both"/>
+        <w:rPr>
+          <w:rFonts w:ascii="Times New Roman" w:hAnsi="Times New Roman" w:cs="Times New Roman"/>
+          <w:sz w:val="24"/>
+          <w:szCs w:val="24"/>
+          <w:lang w:val="es-ES"/>
+        </w:rPr>
+      </w:pPr>
+    </w:p>
+    <w:p>
+      <w:pPr>
+        <w:jc w:val="both"/>
+        <w:rPr>
+          <w:rFonts w:ascii="Times New Roman" w:hAnsi="Times New Roman" w:cs="Times New Roman"/>
+          <w:i/>
+          <w:iCs/>
+          <w:sz w:val="24"/>
+          <w:szCs w:val="24"/>
+          <w:lang w:val="es-ES"/>
+        </w:rPr>
+      </w:pPr>
     </w:p>
     <w:p>
       <w:pPr>

</xml_diff>